<commit_message>
Create a Generic Interface
</commit_message>
<xml_diff>
--- a/C# Fundamental/C# Generics/Doc/3_Implementing Generic Classes.docx
+++ b/C# Fundamental/C# Generics/Doc/3_Implementing Generic Classes.docx
@@ -124,9 +124,1249 @@
           </wp:inline>
         </w:drawing>
       </w:r>
+    </w:p>
+    <w:p/>
+    <w:p>
+      <w:r>
+        <w:t xml:space="preserve">Where we use this first name property the C# compiler know now that this property can be null. And give u some hints to avoid null reference Exceptions </w:t>
+      </w:r>
+    </w:p>
+    <w:p/>
+    <w:p>
+      <w:r>
+        <w:rPr>
+          <w:noProof/>
+        </w:rPr>
+        <w:drawing>
+          <wp:inline distT="0" distB="0" distL="0" distR="0" wp14:anchorId="4DF72E3E" wp14:editId="3FA6E90E">
+            <wp:extent cx="4503810" cy="304826"/>
+            <wp:effectExtent l="0" t="0" r="0" b="0"/>
+            <wp:docPr id="3" name="Picture 3"/>
+            <wp:cNvGraphicFramePr>
+              <a:graphicFrameLocks xmlns:a="http://schemas.openxmlformats.org/drawingml/2006/main" noChangeAspect="1"/>
+            </wp:cNvGraphicFramePr>
+            <a:graphic xmlns:a="http://schemas.openxmlformats.org/drawingml/2006/main">
+              <a:graphicData uri="http://schemas.openxmlformats.org/drawingml/2006/picture">
+                <pic:pic xmlns:pic="http://schemas.openxmlformats.org/drawingml/2006/picture">
+                  <pic:nvPicPr>
+                    <pic:cNvPr id="3" name="1F0154A.tmp"/>
+                    <pic:cNvPicPr/>
+                  </pic:nvPicPr>
+                  <pic:blipFill>
+                    <a:blip r:embed="rId6">
+                      <a:extLst>
+                        <a:ext uri="{28A0092B-C50C-407E-A947-70E740481C1C}">
+                          <a14:useLocalDpi xmlns:a14="http://schemas.microsoft.com/office/drawing/2010/main" val="0"/>
+                        </a:ext>
+                      </a:extLst>
+                    </a:blip>
+                    <a:stretch>
+                      <a:fillRect/>
+                    </a:stretch>
+                  </pic:blipFill>
+                  <pic:spPr>
+                    <a:xfrm>
+                      <a:off x="0" y="0"/>
+                      <a:ext cx="4503810" cy="304826"/>
+                    </a:xfrm>
+                    <a:prstGeom prst="rect">
+                      <a:avLst/>
+                    </a:prstGeom>
+                  </pic:spPr>
+                </pic:pic>
+              </a:graphicData>
+            </a:graphic>
+          </wp:inline>
+        </w:drawing>
+      </w:r>
+    </w:p>
+    <w:p/>
+    <w:p>
+      <w:proofErr w:type="gramStart"/>
+      <w:r>
+        <w:lastRenderedPageBreak/>
+        <w:t>Next</w:t>
+      </w:r>
+      <w:proofErr w:type="gramEnd"/>
+      <w:r>
+        <w:t xml:space="preserve"> we override </w:t>
+      </w:r>
+      <w:r>
+        <w:t xml:space="preserve">the to String Method. But instead of this we use </w:t>
+      </w:r>
+    </w:p>
+    <w:p>
+      <w:r>
+        <w:rPr>
+          <w:noProof/>
+        </w:rPr>
+        <w:drawing>
+          <wp:inline distT="0" distB="0" distL="0" distR="0" wp14:anchorId="7863E4C1" wp14:editId="42CA6A31">
+            <wp:extent cx="4275190" cy="1158340"/>
+            <wp:effectExtent l="0" t="0" r="0" b="3810"/>
+            <wp:docPr id="4" name="Picture 4"/>
+            <wp:cNvGraphicFramePr>
+              <a:graphicFrameLocks xmlns:a="http://schemas.openxmlformats.org/drawingml/2006/main" noChangeAspect="1"/>
+            </wp:cNvGraphicFramePr>
+            <a:graphic xmlns:a="http://schemas.openxmlformats.org/drawingml/2006/main">
+              <a:graphicData uri="http://schemas.openxmlformats.org/drawingml/2006/picture">
+                <pic:pic xmlns:pic="http://schemas.openxmlformats.org/drawingml/2006/picture">
+                  <pic:nvPicPr>
+                    <pic:cNvPr id="4" name="1F04B10.tmp"/>
+                    <pic:cNvPicPr/>
+                  </pic:nvPicPr>
+                  <pic:blipFill>
+                    <a:blip r:embed="rId7">
+                      <a:extLst>
+                        <a:ext uri="{28A0092B-C50C-407E-A947-70E740481C1C}">
+                          <a14:useLocalDpi xmlns:a14="http://schemas.microsoft.com/office/drawing/2010/main" val="0"/>
+                        </a:ext>
+                      </a:extLst>
+                    </a:blip>
+                    <a:stretch>
+                      <a:fillRect/>
+                    </a:stretch>
+                  </pic:blipFill>
+                  <pic:spPr>
+                    <a:xfrm>
+                      <a:off x="0" y="0"/>
+                      <a:ext cx="4275190" cy="1158340"/>
+                    </a:xfrm>
+                    <a:prstGeom prst="rect">
+                      <a:avLst/>
+                    </a:prstGeom>
+                  </pic:spPr>
+                </pic:pic>
+              </a:graphicData>
+            </a:graphic>
+          </wp:inline>
+        </w:drawing>
+      </w:r>
+    </w:p>
+    <w:p>
+      <w:r>
+        <w:t xml:space="preserve">This </w:t>
+      </w:r>
+    </w:p>
+    <w:p>
+      <w:r>
+        <w:rPr>
+          <w:noProof/>
+        </w:rPr>
+        <w:drawing>
+          <wp:inline distT="0" distB="0" distL="0" distR="0" wp14:anchorId="3F907F01" wp14:editId="07864EE4">
+            <wp:extent cx="4282811" cy="419136"/>
+            <wp:effectExtent l="0" t="0" r="3810" b="0"/>
+            <wp:docPr id="5" name="Picture 5"/>
+            <wp:cNvGraphicFramePr>
+              <a:graphicFrameLocks xmlns:a="http://schemas.openxmlformats.org/drawingml/2006/main" noChangeAspect="1"/>
+            </wp:cNvGraphicFramePr>
+            <a:graphic xmlns:a="http://schemas.openxmlformats.org/drawingml/2006/main">
+              <a:graphicData uri="http://schemas.openxmlformats.org/drawingml/2006/picture">
+                <pic:pic xmlns:pic="http://schemas.openxmlformats.org/drawingml/2006/picture">
+                  <pic:nvPicPr>
+                    <pic:cNvPr id="5" name="1F07B17.tmp"/>
+                    <pic:cNvPicPr/>
+                  </pic:nvPicPr>
+                  <pic:blipFill>
+                    <a:blip r:embed="rId8">
+                      <a:extLst>
+                        <a:ext uri="{28A0092B-C50C-407E-A947-70E740481C1C}">
+                          <a14:useLocalDpi xmlns:a14="http://schemas.microsoft.com/office/drawing/2010/main" val="0"/>
+                        </a:ext>
+                      </a:extLst>
+                    </a:blip>
+                    <a:stretch>
+                      <a:fillRect/>
+                    </a:stretch>
+                  </pic:blipFill>
+                  <pic:spPr>
+                    <a:xfrm>
+                      <a:off x="0" y="0"/>
+                      <a:ext cx="4282811" cy="419136"/>
+                    </a:xfrm>
+                    <a:prstGeom prst="rect">
+                      <a:avLst/>
+                    </a:prstGeom>
+                  </pic:spPr>
+                </pic:pic>
+              </a:graphicData>
+            </a:graphic>
+          </wp:inline>
+        </w:drawing>
+      </w:r>
+    </w:p>
+    <w:p/>
+    <w:p>
+      <w:r>
+        <w:t xml:space="preserve">For C#9 we can </w:t>
+      </w:r>
+      <w:proofErr w:type="spellStart"/>
+      <w:r>
+        <w:t>omite</w:t>
+      </w:r>
+      <w:proofErr w:type="spellEnd"/>
+      <w:r>
+        <w:t xml:space="preserve"> the second part of the initialization </w:t>
+      </w:r>
+    </w:p>
+    <w:p>
+      <w:r>
+        <w:rPr>
+          <w:noProof/>
+        </w:rPr>
+        <w:drawing>
+          <wp:inline distT="0" distB="0" distL="0" distR="0" wp14:anchorId="679C4955" wp14:editId="71AC15D0">
+            <wp:extent cx="5943600" cy="439420"/>
+            <wp:effectExtent l="0" t="0" r="0" b="0"/>
+            <wp:docPr id="6" name="Picture 6"/>
+            <wp:cNvGraphicFramePr>
+              <a:graphicFrameLocks xmlns:a="http://schemas.openxmlformats.org/drawingml/2006/main" noChangeAspect="1"/>
+            </wp:cNvGraphicFramePr>
+            <a:graphic xmlns:a="http://schemas.openxmlformats.org/drawingml/2006/main">
+              <a:graphicData uri="http://schemas.openxmlformats.org/drawingml/2006/picture">
+                <pic:pic xmlns:pic="http://schemas.openxmlformats.org/drawingml/2006/picture">
+                  <pic:nvPicPr>
+                    <pic:cNvPr id="6" name="1F05878.tmp"/>
+                    <pic:cNvPicPr/>
+                  </pic:nvPicPr>
+                  <pic:blipFill>
+                    <a:blip r:embed="rId9">
+                      <a:extLst>
+                        <a:ext uri="{28A0092B-C50C-407E-A947-70E740481C1C}">
+                          <a14:useLocalDpi xmlns:a14="http://schemas.microsoft.com/office/drawing/2010/main" val="0"/>
+                        </a:ext>
+                      </a:extLst>
+                    </a:blip>
+                    <a:stretch>
+                      <a:fillRect/>
+                    </a:stretch>
+                  </pic:blipFill>
+                  <pic:spPr>
+                    <a:xfrm>
+                      <a:off x="0" y="0"/>
+                      <a:ext cx="5943600" cy="439420"/>
+                    </a:xfrm>
+                    <a:prstGeom prst="rect">
+                      <a:avLst/>
+                    </a:prstGeom>
+                  </pic:spPr>
+                </pic:pic>
+              </a:graphicData>
+            </a:graphic>
+          </wp:inline>
+        </w:drawing>
+      </w:r>
+    </w:p>
+    <w:p/>
+    <w:p/>
+    <w:p>
+      <w:pPr>
+        <w:pStyle w:val="Heading2"/>
+      </w:pPr>
+      <w:r>
+        <w:t>Use Multiple Type Parameters</w:t>
+      </w:r>
+    </w:p>
+    <w:p/>
+    <w:p>
+      <w:r>
+        <w:t xml:space="preserve">To declare a second type parameter, you edit it like this </w:t>
+      </w:r>
+    </w:p>
+    <w:p>
+      <w:r>
+        <w:rPr>
+          <w:noProof/>
+        </w:rPr>
+        <w:drawing>
+          <wp:inline distT="0" distB="0" distL="0" distR="0" wp14:anchorId="60A696AD" wp14:editId="540A61CA">
+            <wp:extent cx="4412362" cy="373412"/>
+            <wp:effectExtent l="0" t="0" r="7620" b="7620"/>
+            <wp:docPr id="7" name="Picture 7"/>
+            <wp:cNvGraphicFramePr>
+              <a:graphicFrameLocks xmlns:a="http://schemas.openxmlformats.org/drawingml/2006/main" noChangeAspect="1"/>
+            </wp:cNvGraphicFramePr>
+            <a:graphic xmlns:a="http://schemas.openxmlformats.org/drawingml/2006/main">
+              <a:graphicData uri="http://schemas.openxmlformats.org/drawingml/2006/picture">
+                <pic:pic xmlns:pic="http://schemas.openxmlformats.org/drawingml/2006/picture">
+                  <pic:nvPicPr>
+                    <pic:cNvPr id="7" name="1F06C03.tmp"/>
+                    <pic:cNvPicPr/>
+                  </pic:nvPicPr>
+                  <pic:blipFill>
+                    <a:blip r:embed="rId10">
+                      <a:extLst>
+                        <a:ext uri="{28A0092B-C50C-407E-A947-70E740481C1C}">
+                          <a14:useLocalDpi xmlns:a14="http://schemas.microsoft.com/office/drawing/2010/main" val="0"/>
+                        </a:ext>
+                      </a:extLst>
+                    </a:blip>
+                    <a:stretch>
+                      <a:fillRect/>
+                    </a:stretch>
+                  </pic:blipFill>
+                  <pic:spPr>
+                    <a:xfrm>
+                      <a:off x="0" y="0"/>
+                      <a:ext cx="4412362" cy="373412"/>
+                    </a:xfrm>
+                    <a:prstGeom prst="rect">
+                      <a:avLst/>
+                    </a:prstGeom>
+                  </pic:spPr>
+                </pic:pic>
+              </a:graphicData>
+            </a:graphic>
+          </wp:inline>
+        </w:drawing>
+      </w:r>
+    </w:p>
+    <w:p/>
+    <w:p>
+      <w:r>
+        <w:t xml:space="preserve">This means now when Generic Repository with remove class is created the two types are passed to the base class </w:t>
+      </w:r>
+    </w:p>
+    <w:p>
+      <w:r>
+        <w:rPr>
+          <w:noProof/>
+        </w:rPr>
+        <w:drawing>
+          <wp:inline distT="0" distB="0" distL="0" distR="0" wp14:anchorId="4B17634E" wp14:editId="318822F9">
+            <wp:extent cx="5943600" cy="1198880"/>
+            <wp:effectExtent l="0" t="0" r="0" b="1270"/>
+            <wp:docPr id="8" name="Picture 8"/>
+            <wp:cNvGraphicFramePr>
+              <a:graphicFrameLocks xmlns:a="http://schemas.openxmlformats.org/drawingml/2006/main" noChangeAspect="1"/>
+            </wp:cNvGraphicFramePr>
+            <a:graphic xmlns:a="http://schemas.openxmlformats.org/drawingml/2006/main">
+              <a:graphicData uri="http://schemas.openxmlformats.org/drawingml/2006/picture">
+                <pic:pic xmlns:pic="http://schemas.openxmlformats.org/drawingml/2006/picture">
+                  <pic:nvPicPr>
+                    <pic:cNvPr id="8" name="1F0F295.tmp"/>
+                    <pic:cNvPicPr/>
+                  </pic:nvPicPr>
+                  <pic:blipFill>
+                    <a:blip r:embed="rId11">
+                      <a:extLst>
+                        <a:ext uri="{28A0092B-C50C-407E-A947-70E740481C1C}">
+                          <a14:useLocalDpi xmlns:a14="http://schemas.microsoft.com/office/drawing/2010/main" val="0"/>
+                        </a:ext>
+                      </a:extLst>
+                    </a:blip>
+                    <a:stretch>
+                      <a:fillRect/>
+                    </a:stretch>
+                  </pic:blipFill>
+                  <pic:spPr>
+                    <a:xfrm>
+                      <a:off x="0" y="0"/>
+                      <a:ext cx="5943600" cy="1198880"/>
+                    </a:xfrm>
+                    <a:prstGeom prst="rect">
+                      <a:avLst/>
+                    </a:prstGeom>
+                  </pic:spPr>
+                </pic:pic>
+              </a:graphicData>
+            </a:graphic>
+          </wp:inline>
+        </w:drawing>
+      </w:r>
+    </w:p>
+    <w:p/>
+    <w:p/>
+    <w:p/>
+    <w:p>
+      <w:pPr>
+        <w:pStyle w:val="Heading2"/>
+      </w:pPr>
+      <w:r>
+        <w:lastRenderedPageBreak/>
+        <w:t xml:space="preserve">Add a Generic Type Constraint </w:t>
+      </w:r>
+      <w:r>
+        <w:t xml:space="preserve">* </w:t>
+      </w:r>
+    </w:p>
+    <w:p/>
+    <w:p>
+      <w:r>
+        <w:t>Let’s</w:t>
+      </w:r>
+      <w:r>
+        <w:t xml:space="preserve"> </w:t>
+      </w:r>
+      <w:r>
+        <w:t xml:space="preserve">Implement a </w:t>
+      </w:r>
+      <w:proofErr w:type="spellStart"/>
+      <w:r>
+        <w:t>GetById</w:t>
+      </w:r>
+      <w:proofErr w:type="spellEnd"/>
+      <w:r>
+        <w:t xml:space="preserve"> method </w:t>
+      </w:r>
+    </w:p>
+    <w:p>
+      <w:r>
+        <w:rPr>
+          <w:noProof/>
+        </w:rPr>
+        <w:drawing>
+          <wp:inline distT="0" distB="0" distL="0" distR="0" wp14:anchorId="036A8CD0" wp14:editId="0AB84E55">
+            <wp:extent cx="3368332" cy="3025402"/>
+            <wp:effectExtent l="0" t="0" r="3810" b="3810"/>
+            <wp:docPr id="9" name="Picture 9"/>
+            <wp:cNvGraphicFramePr>
+              <a:graphicFrameLocks xmlns:a="http://schemas.openxmlformats.org/drawingml/2006/main" noChangeAspect="1"/>
+            </wp:cNvGraphicFramePr>
+            <a:graphic xmlns:a="http://schemas.openxmlformats.org/drawingml/2006/main">
+              <a:graphicData uri="http://schemas.openxmlformats.org/drawingml/2006/picture">
+                <pic:pic xmlns:pic="http://schemas.openxmlformats.org/drawingml/2006/picture">
+                  <pic:nvPicPr>
+                    <pic:cNvPr id="9" name="1F0AC68.tmp"/>
+                    <pic:cNvPicPr/>
+                  </pic:nvPicPr>
+                  <pic:blipFill>
+                    <a:blip r:embed="rId12">
+                      <a:extLst>
+                        <a:ext uri="{28A0092B-C50C-407E-A947-70E740481C1C}">
+                          <a14:useLocalDpi xmlns:a14="http://schemas.microsoft.com/office/drawing/2010/main" val="0"/>
+                        </a:ext>
+                      </a:extLst>
+                    </a:blip>
+                    <a:stretch>
+                      <a:fillRect/>
+                    </a:stretch>
+                  </pic:blipFill>
+                  <pic:spPr>
+                    <a:xfrm>
+                      <a:off x="0" y="0"/>
+                      <a:ext cx="3368332" cy="3025402"/>
+                    </a:xfrm>
+                    <a:prstGeom prst="rect">
+                      <a:avLst/>
+                    </a:prstGeom>
+                  </pic:spPr>
+                </pic:pic>
+              </a:graphicData>
+            </a:graphic>
+          </wp:inline>
+        </w:drawing>
+      </w:r>
+    </w:p>
+    <w:p/>
+    <w:p>
+      <w:r>
+        <w:t xml:space="preserve">T is now of type </w:t>
+      </w:r>
+      <w:proofErr w:type="spellStart"/>
+      <w:r>
+        <w:t>Entity</w:t>
+      </w:r>
+      <w:r>
+        <w:t>Base</w:t>
+      </w:r>
+      <w:proofErr w:type="spellEnd"/>
+      <w:r>
+        <w:t xml:space="preserve"> therefore we can now use its </w:t>
+      </w:r>
+      <w:proofErr w:type="gramStart"/>
+      <w:r>
+        <w:t>properties .</w:t>
+      </w:r>
+      <w:proofErr w:type="gramEnd"/>
+      <w:r>
+        <w:t xml:space="preserve"> because</w:t>
+      </w:r>
+      <w:r>
+        <w:rPr>
+          <w:u w:val="single"/>
+        </w:rPr>
+        <w:t xml:space="preserve"> item </w:t>
+      </w:r>
+      <w:r>
+        <w:t xml:space="preserve">is now of type entity base we can now use its id property  </w:t>
+      </w:r>
+    </w:p>
+    <w:p>
+      <w:r>
+        <w:rPr>
+          <w:noProof/>
+        </w:rPr>
+        <w:drawing>
+          <wp:inline distT="0" distB="0" distL="0" distR="0" wp14:anchorId="7EAE69E4" wp14:editId="1E4936BC">
+            <wp:extent cx="4092295" cy="1592718"/>
+            <wp:effectExtent l="0" t="0" r="3810" b="7620"/>
+            <wp:docPr id="10" name="Picture 10"/>
+            <wp:cNvGraphicFramePr>
+              <a:graphicFrameLocks xmlns:a="http://schemas.openxmlformats.org/drawingml/2006/main" noChangeAspect="1"/>
+            </wp:cNvGraphicFramePr>
+            <a:graphic xmlns:a="http://schemas.openxmlformats.org/drawingml/2006/main">
+              <a:graphicData uri="http://schemas.openxmlformats.org/drawingml/2006/picture">
+                <pic:pic xmlns:pic="http://schemas.openxmlformats.org/drawingml/2006/picture">
+                  <pic:nvPicPr>
+                    <pic:cNvPr id="10" name="1F01F7D.tmp"/>
+                    <pic:cNvPicPr/>
+                  </pic:nvPicPr>
+                  <pic:blipFill>
+                    <a:blip r:embed="rId13">
+                      <a:extLst>
+                        <a:ext uri="{28A0092B-C50C-407E-A947-70E740481C1C}">
+                          <a14:useLocalDpi xmlns:a14="http://schemas.microsoft.com/office/drawing/2010/main" val="0"/>
+                        </a:ext>
+                      </a:extLst>
+                    </a:blip>
+                    <a:stretch>
+                      <a:fillRect/>
+                    </a:stretch>
+                  </pic:blipFill>
+                  <pic:spPr>
+                    <a:xfrm>
+                      <a:off x="0" y="0"/>
+                      <a:ext cx="4092295" cy="1592718"/>
+                    </a:xfrm>
+                    <a:prstGeom prst="rect">
+                      <a:avLst/>
+                    </a:prstGeom>
+                  </pic:spPr>
+                </pic:pic>
+              </a:graphicData>
+            </a:graphic>
+          </wp:inline>
+        </w:drawing>
+      </w:r>
+    </w:p>
+    <w:p/>
+    <w:p>
+      <w:r>
+        <w:t xml:space="preserve">Now we set </w:t>
+      </w:r>
+      <w:r>
+        <w:t xml:space="preserve">the id of an item when it is set in a repository </w:t>
+      </w:r>
+    </w:p>
+    <w:p>
+      <w:r>
+        <w:rPr>
+          <w:noProof/>
+        </w:rPr>
+        <w:drawing>
+          <wp:inline distT="0" distB="0" distL="0" distR="0" wp14:anchorId="649030A2" wp14:editId="36766087">
+            <wp:extent cx="2347163" cy="655377"/>
+            <wp:effectExtent l="0" t="0" r="0" b="0"/>
+            <wp:docPr id="11" name="Picture 11"/>
+            <wp:cNvGraphicFramePr>
+              <a:graphicFrameLocks xmlns:a="http://schemas.openxmlformats.org/drawingml/2006/main" noChangeAspect="1"/>
+            </wp:cNvGraphicFramePr>
+            <a:graphic xmlns:a="http://schemas.openxmlformats.org/drawingml/2006/main">
+              <a:graphicData uri="http://schemas.openxmlformats.org/drawingml/2006/picture">
+                <pic:pic xmlns:pic="http://schemas.openxmlformats.org/drawingml/2006/picture">
+                  <pic:nvPicPr>
+                    <pic:cNvPr id="11" name="1F06B42.tmp"/>
+                    <pic:cNvPicPr/>
+                  </pic:nvPicPr>
+                  <pic:blipFill>
+                    <a:blip r:embed="rId14">
+                      <a:extLst>
+                        <a:ext uri="{28A0092B-C50C-407E-A947-70E740481C1C}">
+                          <a14:useLocalDpi xmlns:a14="http://schemas.microsoft.com/office/drawing/2010/main" val="0"/>
+                        </a:ext>
+                      </a:extLst>
+                    </a:blip>
+                    <a:stretch>
+                      <a:fillRect/>
+                    </a:stretch>
+                  </pic:blipFill>
+                  <pic:spPr>
+                    <a:xfrm>
+                      <a:off x="0" y="0"/>
+                      <a:ext cx="2347163" cy="655377"/>
+                    </a:xfrm>
+                    <a:prstGeom prst="rect">
+                      <a:avLst/>
+                    </a:prstGeom>
+                  </pic:spPr>
+                </pic:pic>
+              </a:graphicData>
+            </a:graphic>
+          </wp:inline>
+        </w:drawing>
+      </w:r>
+    </w:p>
+    <w:p/>
+    <w:p/>
+    <w:p>
+      <w:r>
+        <w:lastRenderedPageBreak/>
+        <w:t xml:space="preserve">When you add and remove item this can result to duplicate id, I better approach would be </w:t>
+      </w:r>
+    </w:p>
+    <w:p>
+      <w:r>
+        <w:rPr>
+          <w:noProof/>
+        </w:rPr>
+        <w:drawing>
+          <wp:inline distT="0" distB="0" distL="0" distR="0" wp14:anchorId="479E5C8A" wp14:editId="128A591A">
+            <wp:extent cx="4983912" cy="1021168"/>
+            <wp:effectExtent l="0" t="0" r="7620" b="7620"/>
+            <wp:docPr id="13" name="Picture 13"/>
+            <wp:cNvGraphicFramePr>
+              <a:graphicFrameLocks xmlns:a="http://schemas.openxmlformats.org/drawingml/2006/main" noChangeAspect="1"/>
+            </wp:cNvGraphicFramePr>
+            <a:graphic xmlns:a="http://schemas.openxmlformats.org/drawingml/2006/main">
+              <a:graphicData uri="http://schemas.openxmlformats.org/drawingml/2006/picture">
+                <pic:pic xmlns:pic="http://schemas.openxmlformats.org/drawingml/2006/picture">
+                  <pic:nvPicPr>
+                    <pic:cNvPr id="13" name="1F0147E.tmp"/>
+                    <pic:cNvPicPr/>
+                  </pic:nvPicPr>
+                  <pic:blipFill>
+                    <a:blip r:embed="rId15">
+                      <a:extLst>
+                        <a:ext uri="{28A0092B-C50C-407E-A947-70E740481C1C}">
+                          <a14:useLocalDpi xmlns:a14="http://schemas.microsoft.com/office/drawing/2010/main" val="0"/>
+                        </a:ext>
+                      </a:extLst>
+                    </a:blip>
+                    <a:stretch>
+                      <a:fillRect/>
+                    </a:stretch>
+                  </pic:blipFill>
+                  <pic:spPr>
+                    <a:xfrm>
+                      <a:off x="0" y="0"/>
+                      <a:ext cx="4983912" cy="1021168"/>
+                    </a:xfrm>
+                    <a:prstGeom prst="rect">
+                      <a:avLst/>
+                    </a:prstGeom>
+                  </pic:spPr>
+                </pic:pic>
+              </a:graphicData>
+            </a:graphic>
+          </wp:inline>
+        </w:drawing>
+      </w:r>
+    </w:p>
+    <w:p/>
+    <w:p>
+      <w:r>
+        <w:t xml:space="preserve">Type Constrain, because Employee and Organization inherit from Entity base only </w:t>
+      </w:r>
+      <w:proofErr w:type="gramStart"/>
+      <w:r>
+        <w:t>those two type</w:t>
+      </w:r>
+      <w:proofErr w:type="gramEnd"/>
+      <w:r>
+        <w:t xml:space="preserve"> can be define as generic type or type parameter T</w:t>
+      </w:r>
+    </w:p>
+    <w:p/>
+    <w:p>
+      <w:pPr>
+        <w:pStyle w:val="Heading2"/>
+      </w:pPr>
+      <w:r>
+        <w:t xml:space="preserve">Work with the Class Constraint </w:t>
+      </w:r>
+    </w:p>
+    <w:p/>
+    <w:p>
+      <w:r>
+        <w:t xml:space="preserve">If only </w:t>
+      </w:r>
+      <w:proofErr w:type="spellStart"/>
+      <w:r>
+        <w:t>EntityBase</w:t>
+      </w:r>
+      <w:proofErr w:type="spellEnd"/>
+      <w:r>
+        <w:t xml:space="preserve"> is defined this means that it can only be a reference </w:t>
+      </w:r>
+      <w:proofErr w:type="gramStart"/>
+      <w:r>
+        <w:t>type ,</w:t>
+      </w:r>
+      <w:proofErr w:type="gramEnd"/>
+      <w:r>
+        <w:t xml:space="preserve"> but if </w:t>
+      </w:r>
+      <w:proofErr w:type="spellStart"/>
+      <w:r>
+        <w:t>IEntity</w:t>
+      </w:r>
+      <w:proofErr w:type="spellEnd"/>
+      <w:r>
+        <w:t xml:space="preserve"> is defined this can be an </w:t>
+      </w:r>
+      <w:proofErr w:type="spellStart"/>
+      <w:r>
+        <w:t>IEntity</w:t>
+      </w:r>
+      <w:proofErr w:type="spellEnd"/>
+      <w:r>
+        <w:t xml:space="preserve"> type of a reference or value  type</w:t>
+      </w:r>
+    </w:p>
+    <w:p>
+      <w:r>
+        <w:rPr>
+          <w:noProof/>
+        </w:rPr>
+        <w:drawing>
+          <wp:inline distT="0" distB="0" distL="0" distR="0" wp14:anchorId="4C395A80" wp14:editId="42A51D19">
+            <wp:extent cx="5943600" cy="514350"/>
+            <wp:effectExtent l="0" t="0" r="0" b="0"/>
+            <wp:docPr id="14" name="Picture 14"/>
+            <wp:cNvGraphicFramePr>
+              <a:graphicFrameLocks xmlns:a="http://schemas.openxmlformats.org/drawingml/2006/main" noChangeAspect="1"/>
+            </wp:cNvGraphicFramePr>
+            <a:graphic xmlns:a="http://schemas.openxmlformats.org/drawingml/2006/main">
+              <a:graphicData uri="http://schemas.openxmlformats.org/drawingml/2006/picture">
+                <pic:pic xmlns:pic="http://schemas.openxmlformats.org/drawingml/2006/picture">
+                  <pic:nvPicPr>
+                    <pic:cNvPr id="14" name="1F09552.tmp"/>
+                    <pic:cNvPicPr/>
+                  </pic:nvPicPr>
+                  <pic:blipFill>
+                    <a:blip r:embed="rId16">
+                      <a:extLst>
+                        <a:ext uri="{28A0092B-C50C-407E-A947-70E740481C1C}">
+                          <a14:useLocalDpi xmlns:a14="http://schemas.microsoft.com/office/drawing/2010/main" val="0"/>
+                        </a:ext>
+                      </a:extLst>
+                    </a:blip>
+                    <a:stretch>
+                      <a:fillRect/>
+                    </a:stretch>
+                  </pic:blipFill>
+                  <pic:spPr>
+                    <a:xfrm>
+                      <a:off x="0" y="0"/>
+                      <a:ext cx="5943600" cy="514350"/>
+                    </a:xfrm>
+                    <a:prstGeom prst="rect">
+                      <a:avLst/>
+                    </a:prstGeom>
+                  </pic:spPr>
+                </pic:pic>
+              </a:graphicData>
+            </a:graphic>
+          </wp:inline>
+        </w:drawing>
+      </w:r>
+    </w:p>
+    <w:p/>
+    <w:p>
+      <w:r>
+        <w:t xml:space="preserve">Now for example we </w:t>
+      </w:r>
+      <w:proofErr w:type="spellStart"/>
+      <w:proofErr w:type="gramStart"/>
+      <w:r>
+        <w:t>cant</w:t>
+      </w:r>
+      <w:proofErr w:type="spellEnd"/>
+      <w:proofErr w:type="gramEnd"/>
+      <w:r>
+        <w:t xml:space="preserve"> return null it must be a type T </w:t>
+      </w:r>
+    </w:p>
+    <w:p>
+      <w:r>
+        <w:rPr>
+          <w:noProof/>
+        </w:rPr>
+        <w:drawing>
+          <wp:inline distT="0" distB="0" distL="0" distR="0" wp14:anchorId="138E007B" wp14:editId="462BE083">
+            <wp:extent cx="5943600" cy="1662430"/>
+            <wp:effectExtent l="0" t="0" r="0" b="0"/>
+            <wp:docPr id="15" name="Picture 15"/>
+            <wp:cNvGraphicFramePr>
+              <a:graphicFrameLocks xmlns:a="http://schemas.openxmlformats.org/drawingml/2006/main" noChangeAspect="1"/>
+            </wp:cNvGraphicFramePr>
+            <a:graphic xmlns:a="http://schemas.openxmlformats.org/drawingml/2006/main">
+              <a:graphicData uri="http://schemas.openxmlformats.org/drawingml/2006/picture">
+                <pic:pic xmlns:pic="http://schemas.openxmlformats.org/drawingml/2006/picture">
+                  <pic:nvPicPr>
+                    <pic:cNvPr id="15" name="1F0A278.tmp"/>
+                    <pic:cNvPicPr/>
+                  </pic:nvPicPr>
+                  <pic:blipFill>
+                    <a:blip r:embed="rId17">
+                      <a:extLst>
+                        <a:ext uri="{28A0092B-C50C-407E-A947-70E740481C1C}">
+                          <a14:useLocalDpi xmlns:a14="http://schemas.microsoft.com/office/drawing/2010/main" val="0"/>
+                        </a:ext>
+                      </a:extLst>
+                    </a:blip>
+                    <a:stretch>
+                      <a:fillRect/>
+                    </a:stretch>
+                  </pic:blipFill>
+                  <pic:spPr>
+                    <a:xfrm>
+                      <a:off x="0" y="0"/>
+                      <a:ext cx="5943600" cy="1662430"/>
+                    </a:xfrm>
+                    <a:prstGeom prst="rect">
+                      <a:avLst/>
+                    </a:prstGeom>
+                  </pic:spPr>
+                </pic:pic>
+              </a:graphicData>
+            </a:graphic>
+          </wp:inline>
+        </w:drawing>
+      </w:r>
+    </w:p>
+    <w:p/>
+    <w:p/>
+    <w:p/>
+    <w:p/>
+    <w:p/>
+    <w:p/>
+    <w:p>
+      <w:r>
+        <w:lastRenderedPageBreak/>
+        <w:t>So, we can return a default (T) like shown below and at T? since reference type can be null</w:t>
+      </w:r>
+    </w:p>
+    <w:p/>
+    <w:p>
+      <w:r>
+        <w:rPr>
+          <w:noProof/>
+        </w:rPr>
+        <w:drawing>
+          <wp:inline distT="0" distB="0" distL="0" distR="0" wp14:anchorId="717892CA" wp14:editId="6E42B5A0">
+            <wp:extent cx="4671060" cy="1320915"/>
+            <wp:effectExtent l="0" t="0" r="0" b="0"/>
+            <wp:docPr id="17" name="Picture 17"/>
+            <wp:cNvGraphicFramePr>
+              <a:graphicFrameLocks xmlns:a="http://schemas.openxmlformats.org/drawingml/2006/main" noChangeAspect="1"/>
+            </wp:cNvGraphicFramePr>
+            <a:graphic xmlns:a="http://schemas.openxmlformats.org/drawingml/2006/main">
+              <a:graphicData uri="http://schemas.openxmlformats.org/drawingml/2006/picture">
+                <pic:pic xmlns:pic="http://schemas.openxmlformats.org/drawingml/2006/picture">
+                  <pic:nvPicPr>
+                    <pic:cNvPr id="17" name="1F08819.tmp"/>
+                    <pic:cNvPicPr/>
+                  </pic:nvPicPr>
+                  <pic:blipFill>
+                    <a:blip r:embed="rId18">
+                      <a:extLst>
+                        <a:ext uri="{28A0092B-C50C-407E-A947-70E740481C1C}">
+                          <a14:useLocalDpi xmlns:a14="http://schemas.microsoft.com/office/drawing/2010/main" val="0"/>
+                        </a:ext>
+                      </a:extLst>
+                    </a:blip>
+                    <a:stretch>
+                      <a:fillRect/>
+                    </a:stretch>
+                  </pic:blipFill>
+                  <pic:spPr>
+                    <a:xfrm>
+                      <a:off x="0" y="0"/>
+                      <a:ext cx="4685082" cy="1324880"/>
+                    </a:xfrm>
+                    <a:prstGeom prst="rect">
+                      <a:avLst/>
+                    </a:prstGeom>
+                  </pic:spPr>
+                </pic:pic>
+              </a:graphicData>
+            </a:graphic>
+          </wp:inline>
+        </w:drawing>
+      </w:r>
+    </w:p>
+    <w:p/>
+    <w:p>
+      <w:r>
+        <w:t xml:space="preserve">To specifically use </w:t>
+      </w:r>
+      <w:proofErr w:type="gramStart"/>
+      <w:r>
+        <w:t>null ,</w:t>
+      </w:r>
+      <w:proofErr w:type="gramEnd"/>
+      <w:r>
+        <w:t xml:space="preserve"> you can specify </w:t>
+      </w:r>
+      <w:r>
+        <w:rPr>
+          <w:u w:val="single"/>
+        </w:rPr>
+        <w:t>class</w:t>
+      </w:r>
+      <w:r>
+        <w:rPr>
+          <w:u w:val="single"/>
+        </w:rPr>
+        <w:t xml:space="preserve"> </w:t>
+      </w:r>
+      <w:r>
+        <w:rPr>
+          <w:u w:val="single"/>
+        </w:rPr>
+        <w:t xml:space="preserve"> </w:t>
+      </w:r>
+      <w:r>
+        <w:t>constrain</w:t>
+      </w:r>
+      <w:r>
+        <w:t xml:space="preserve"> that </w:t>
+      </w:r>
+      <w:proofErr w:type="spellStart"/>
+      <w:r>
+        <w:t xml:space="preserve">says </w:t>
+      </w:r>
+      <w:proofErr w:type="spellEnd"/>
+      <w:r>
+        <w:t>that T is a reference type so it can actually be null</w:t>
+      </w:r>
+      <w:r>
+        <w:rPr>
+          <w:noProof/>
+        </w:rPr>
+        <w:drawing>
+          <wp:inline distT="0" distB="0" distL="0" distR="0" wp14:anchorId="272C7B7C" wp14:editId="4A395689">
+            <wp:extent cx="5943600" cy="2256155"/>
+            <wp:effectExtent l="0" t="0" r="0" b="0"/>
+            <wp:docPr id="18" name="Picture 18"/>
+            <wp:cNvGraphicFramePr>
+              <a:graphicFrameLocks xmlns:a="http://schemas.openxmlformats.org/drawingml/2006/main" noChangeAspect="1"/>
+            </wp:cNvGraphicFramePr>
+            <a:graphic xmlns:a="http://schemas.openxmlformats.org/drawingml/2006/main">
+              <a:graphicData uri="http://schemas.openxmlformats.org/drawingml/2006/picture">
+                <pic:pic xmlns:pic="http://schemas.openxmlformats.org/drawingml/2006/picture">
+                  <pic:nvPicPr>
+                    <pic:cNvPr id="18" name="1F0553A.tmp"/>
+                    <pic:cNvPicPr/>
+                  </pic:nvPicPr>
+                  <pic:blipFill>
+                    <a:blip r:embed="rId19">
+                      <a:extLst>
+                        <a:ext uri="{28A0092B-C50C-407E-A947-70E740481C1C}">
+                          <a14:useLocalDpi xmlns:a14="http://schemas.microsoft.com/office/drawing/2010/main" val="0"/>
+                        </a:ext>
+                      </a:extLst>
+                    </a:blip>
+                    <a:stretch>
+                      <a:fillRect/>
+                    </a:stretch>
+                  </pic:blipFill>
+                  <pic:spPr>
+                    <a:xfrm>
+                      <a:off x="0" y="0"/>
+                      <a:ext cx="5943600" cy="2256155"/>
+                    </a:xfrm>
+                    <a:prstGeom prst="rect">
+                      <a:avLst/>
+                    </a:prstGeom>
+                  </pic:spPr>
+                </pic:pic>
+              </a:graphicData>
+            </a:graphic>
+          </wp:inline>
+        </w:drawing>
+      </w:r>
+    </w:p>
+    <w:p/>
+    <w:p>
+      <w:r>
+        <w:t xml:space="preserve">Because we enable reference type this means now that t </w:t>
+      </w:r>
+      <w:proofErr w:type="gramStart"/>
+      <w:r>
+        <w:t>is ,</w:t>
+      </w:r>
+      <w:proofErr w:type="gramEnd"/>
+      <w:r>
+        <w:t xml:space="preserve"> by default, not nullable </w:t>
+      </w:r>
+    </w:p>
+    <w:p>
+      <w:r>
+        <w:t xml:space="preserve">We can add? like below to say that T can be a nullable reference type </w:t>
+      </w:r>
+    </w:p>
+    <w:p>
+      <w:r>
+        <w:rPr>
+          <w:noProof/>
+        </w:rPr>
+        <w:drawing>
+          <wp:inline distT="0" distB="0" distL="0" distR="0" wp14:anchorId="2AA53EB0" wp14:editId="311FD554">
+            <wp:extent cx="5943600" cy="499745"/>
+            <wp:effectExtent l="0" t="0" r="0" b="0"/>
+            <wp:docPr id="20" name="Picture 20"/>
+            <wp:cNvGraphicFramePr>
+              <a:graphicFrameLocks xmlns:a="http://schemas.openxmlformats.org/drawingml/2006/main" noChangeAspect="1"/>
+            </wp:cNvGraphicFramePr>
+            <a:graphic xmlns:a="http://schemas.openxmlformats.org/drawingml/2006/main">
+              <a:graphicData uri="http://schemas.openxmlformats.org/drawingml/2006/picture">
+                <pic:pic xmlns:pic="http://schemas.openxmlformats.org/drawingml/2006/picture">
+                  <pic:nvPicPr>
+                    <pic:cNvPr id="20" name="1F0E09C.tmp"/>
+                    <pic:cNvPicPr/>
+                  </pic:nvPicPr>
+                  <pic:blipFill>
+                    <a:blip r:embed="rId20">
+                      <a:extLst>
+                        <a:ext uri="{28A0092B-C50C-407E-A947-70E740481C1C}">
+                          <a14:useLocalDpi xmlns:a14="http://schemas.microsoft.com/office/drawing/2010/main" val="0"/>
+                        </a:ext>
+                      </a:extLst>
+                    </a:blip>
+                    <a:stretch>
+                      <a:fillRect/>
+                    </a:stretch>
+                  </pic:blipFill>
+                  <pic:spPr>
+                    <a:xfrm>
+                      <a:off x="0" y="0"/>
+                      <a:ext cx="5943600" cy="499745"/>
+                    </a:xfrm>
+                    <a:prstGeom prst="rect">
+                      <a:avLst/>
+                    </a:prstGeom>
+                  </pic:spPr>
+                </pic:pic>
+              </a:graphicData>
+            </a:graphic>
+          </wp:inline>
+        </w:drawing>
+      </w:r>
+    </w:p>
+    <w:p>
+      <w:r>
+        <w:t xml:space="preserve">But also </w:t>
+      </w:r>
+      <w:proofErr w:type="gramStart"/>
+      <w:r>
+        <w:t>add ?</w:t>
+      </w:r>
+      <w:proofErr w:type="gramEnd"/>
+      <w:r>
+        <w:t xml:space="preserve"> to the interface to say that it can be a nullable </w:t>
+      </w:r>
+      <w:proofErr w:type="spellStart"/>
+      <w:r>
+        <w:t>IEntity</w:t>
+      </w:r>
+      <w:proofErr w:type="spellEnd"/>
+      <w:r>
+        <w:t xml:space="preserve"> </w:t>
+      </w:r>
+    </w:p>
+    <w:p>
+      <w:r>
+        <w:rPr>
+          <w:noProof/>
+        </w:rPr>
+        <w:drawing>
+          <wp:inline distT="0" distB="0" distL="0" distR="0" wp14:anchorId="558CABE2" wp14:editId="66A5E3A7">
+            <wp:extent cx="5943600" cy="429260"/>
+            <wp:effectExtent l="0" t="0" r="0" b="8890"/>
+            <wp:docPr id="21" name="Picture 21"/>
+            <wp:cNvGraphicFramePr>
+              <a:graphicFrameLocks xmlns:a="http://schemas.openxmlformats.org/drawingml/2006/main" noChangeAspect="1"/>
+            </wp:cNvGraphicFramePr>
+            <a:graphic xmlns:a="http://schemas.openxmlformats.org/drawingml/2006/main">
+              <a:graphicData uri="http://schemas.openxmlformats.org/drawingml/2006/picture">
+                <pic:pic xmlns:pic="http://schemas.openxmlformats.org/drawingml/2006/picture">
+                  <pic:nvPicPr>
+                    <pic:cNvPr id="21" name="1F0BD22.tmp"/>
+                    <pic:cNvPicPr/>
+                  </pic:nvPicPr>
+                  <pic:blipFill>
+                    <a:blip r:embed="rId21">
+                      <a:extLst>
+                        <a:ext uri="{28A0092B-C50C-407E-A947-70E740481C1C}">
+                          <a14:useLocalDpi xmlns:a14="http://schemas.microsoft.com/office/drawing/2010/main" val="0"/>
+                        </a:ext>
+                      </a:extLst>
+                    </a:blip>
+                    <a:stretch>
+                      <a:fillRect/>
+                    </a:stretch>
+                  </pic:blipFill>
+                  <pic:spPr>
+                    <a:xfrm>
+                      <a:off x="0" y="0"/>
+                      <a:ext cx="5943600" cy="429260"/>
+                    </a:xfrm>
+                    <a:prstGeom prst="rect">
+                      <a:avLst/>
+                    </a:prstGeom>
+                  </pic:spPr>
+                </pic:pic>
+              </a:graphicData>
+            </a:graphic>
+          </wp:inline>
+        </w:drawing>
+      </w:r>
+    </w:p>
+    <w:p>
+      <w:r>
+        <w:t xml:space="preserve">Struct to say that T must be a value type </w:t>
+      </w:r>
+    </w:p>
+    <w:p>
+      <w:r>
+        <w:rPr>
+          <w:noProof/>
+        </w:rPr>
+        <w:drawing>
+          <wp:inline distT="0" distB="0" distL="0" distR="0" wp14:anchorId="0463B472" wp14:editId="24BCF281">
+            <wp:extent cx="5943600" cy="465455"/>
+            <wp:effectExtent l="0" t="0" r="0" b="0"/>
+            <wp:docPr id="22" name="Picture 22"/>
+            <wp:cNvGraphicFramePr>
+              <a:graphicFrameLocks xmlns:a="http://schemas.openxmlformats.org/drawingml/2006/main" noChangeAspect="1"/>
+            </wp:cNvGraphicFramePr>
+            <a:graphic xmlns:a="http://schemas.openxmlformats.org/drawingml/2006/main">
+              <a:graphicData uri="http://schemas.openxmlformats.org/drawingml/2006/picture">
+                <pic:pic xmlns:pic="http://schemas.openxmlformats.org/drawingml/2006/picture">
+                  <pic:nvPicPr>
+                    <pic:cNvPr id="22" name="1F0BC00.tmp"/>
+                    <pic:cNvPicPr/>
+                  </pic:nvPicPr>
+                  <pic:blipFill>
+                    <a:blip r:embed="rId22">
+                      <a:extLst>
+                        <a:ext uri="{28A0092B-C50C-407E-A947-70E740481C1C}">
+                          <a14:useLocalDpi xmlns:a14="http://schemas.microsoft.com/office/drawing/2010/main" val="0"/>
+                        </a:ext>
+                      </a:extLst>
+                    </a:blip>
+                    <a:stretch>
+                      <a:fillRect/>
+                    </a:stretch>
+                  </pic:blipFill>
+                  <pic:spPr>
+                    <a:xfrm>
+                      <a:off x="0" y="0"/>
+                      <a:ext cx="5943600" cy="465455"/>
+                    </a:xfrm>
+                    <a:prstGeom prst="rect">
+                      <a:avLst/>
+                    </a:prstGeom>
+                  </pic:spPr>
+                </pic:pic>
+              </a:graphicData>
+            </a:graphic>
+          </wp:inline>
+        </w:drawing>
+      </w:r>
+    </w:p>
+    <w:p>
+      <w:proofErr w:type="spellStart"/>
+      <w:r>
+        <w:lastRenderedPageBreak/>
+        <w:t>System.Enum</w:t>
+      </w:r>
+      <w:proofErr w:type="spellEnd"/>
+      <w:r>
+        <w:t xml:space="preserve"> to say that T is an </w:t>
+      </w:r>
+      <w:proofErr w:type="spellStart"/>
+      <w:r>
+        <w:t>Enum</w:t>
+      </w:r>
+      <w:proofErr w:type="spellEnd"/>
+      <w:r>
+        <w:t xml:space="preserve"> </w:t>
+      </w:r>
+    </w:p>
+    <w:p>
+      <w:r>
+        <w:t>Class says T should be a class</w:t>
+      </w:r>
+    </w:p>
+    <w:p>
+      <w:pPr>
+        <w:pStyle w:val="Heading2"/>
+      </w:pPr>
+      <w:r>
+        <w:t xml:space="preserve">Use the </w:t>
+      </w:r>
+      <w:r>
+        <w:t>New () Constraint *</w:t>
+      </w:r>
+    </w:p>
+    <w:p/>
+    <w:p>
+      <w:proofErr w:type="spellStart"/>
+      <w:r>
+        <w:t>TKey</w:t>
+      </w:r>
+      <w:proofErr w:type="spellEnd"/>
+      <w:r>
+        <w:t xml:space="preserve"> needs to be a sub type of T </w:t>
+      </w:r>
+    </w:p>
+    <w:p/>
+    <w:p>
+      <w:r>
+        <w:rPr>
+          <w:noProof/>
+        </w:rPr>
+        <w:drawing>
+          <wp:inline distT="0" distB="0" distL="0" distR="0" wp14:anchorId="67727AA3" wp14:editId="187DC57D">
+            <wp:extent cx="4640982" cy="792549"/>
+            <wp:effectExtent l="0" t="0" r="7620" b="7620"/>
+            <wp:docPr id="23" name="Picture 23"/>
+            <wp:cNvGraphicFramePr>
+              <a:graphicFrameLocks xmlns:a="http://schemas.openxmlformats.org/drawingml/2006/main" noChangeAspect="1"/>
+            </wp:cNvGraphicFramePr>
+            <a:graphic xmlns:a="http://schemas.openxmlformats.org/drawingml/2006/main">
+              <a:graphicData uri="http://schemas.openxmlformats.org/drawingml/2006/picture">
+                <pic:pic xmlns:pic="http://schemas.openxmlformats.org/drawingml/2006/picture">
+                  <pic:nvPicPr>
+                    <pic:cNvPr id="23" name="1F0D83C.tmp"/>
+                    <pic:cNvPicPr/>
+                  </pic:nvPicPr>
+                  <pic:blipFill>
+                    <a:blip r:embed="rId23">
+                      <a:extLst>
+                        <a:ext uri="{28A0092B-C50C-407E-A947-70E740481C1C}">
+                          <a14:useLocalDpi xmlns:a14="http://schemas.microsoft.com/office/drawing/2010/main" val="0"/>
+                        </a:ext>
+                      </a:extLst>
+                    </a:blip>
+                    <a:stretch>
+                      <a:fillRect/>
+                    </a:stretch>
+                  </pic:blipFill>
+                  <pic:spPr>
+                    <a:xfrm>
+                      <a:off x="0" y="0"/>
+                      <a:ext cx="4640982" cy="792549"/>
+                    </a:xfrm>
+                    <a:prstGeom prst="rect">
+                      <a:avLst/>
+                    </a:prstGeom>
+                  </pic:spPr>
+                </pic:pic>
+              </a:graphicData>
+            </a:graphic>
+          </wp:inline>
+        </w:drawing>
+      </w:r>
       <w:bookmarkStart w:id="0" w:name="_GoBack"/>
       <w:bookmarkEnd w:id="0"/>
     </w:p>
+    <w:p/>
     <w:p/>
     <w:sectPr>
       <w:pgSz w:w="12240" w:h="15840"/>

</xml_diff>